<commit_message>
add mockup for settings screen, and tweak other mock ups to include settings gear
</commit_message>
<xml_diff>
--- a/docs/Centric CCD Merge Roadmap.docx
+++ b/docs/Centric CCD Merge Roadmap.docx
@@ -16,8 +16,6 @@
       </w:r>
     </w:p>
     <w:p>
-      <w:bookmarkStart w:id="0" w:name="_GoBack"/>
-      <w:bookmarkEnd w:id="0"/>
       <w:r>
         <w:lastRenderedPageBreak/>
         <w:t>Document Viewer</w:t>
@@ -32,7 +30,7 @@
           <wp:inline distT="0" distB="0" distL="0" distR="0">
             <wp:extent cx="8229600" cy="5549900"/>
             <wp:effectExtent l="0" t="0" r="0" b="0"/>
-            <wp:docPr id="2" name="Picture 2" descr="C:\Users\Benjamin Chesnut\Google Drive\Document Viewer.png"/>
+            <wp:docPr id="1" name="Picture 1" descr="C:\Users\Benjamin Chesnut\Google Drive\Hoosier Healthcare Challenge\Document Viewer.png"/>
             <wp:cNvGraphicFramePr>
               <a:graphicFrameLocks xmlns:a="http://schemas.openxmlformats.org/drawingml/2006/main" noChangeAspect="1"/>
             </wp:cNvGraphicFramePr>
@@ -40,7 +38,7 @@
               <a:graphicData uri="http://schemas.openxmlformats.org/drawingml/2006/picture">
                 <pic:pic xmlns:pic="http://schemas.openxmlformats.org/drawingml/2006/picture">
                   <pic:nvPicPr>
-                    <pic:cNvPr id="0" name="Picture 2" descr="C:\Users\Benjamin Chesnut\Google Drive\Document Viewer.png"/>
+                    <pic:cNvPr id="0" name="Picture 1" descr="C:\Users\Benjamin Chesnut\Google Drive\Hoosier Healthcare Challenge\Document Viewer.png"/>
                     <pic:cNvPicPr>
                       <a:picLocks noChangeAspect="1" noChangeArrowheads="1"/>
                     </pic:cNvPicPr>
@@ -93,7 +91,7 @@
           <wp:inline distT="0" distB="0" distL="0" distR="0">
             <wp:extent cx="8229600" cy="5549900"/>
             <wp:effectExtent l="0" t="0" r="0" b="0"/>
-            <wp:docPr id="5" name="Picture 5" descr="C:\Users\Benjamin Chesnut\Google Drive\Rules Editor - Rule Selector.png"/>
+            <wp:docPr id="8" name="Picture 8" descr="C:\Users\Benjamin Chesnut\Google Drive\Hoosier Healthcare Challenge\Rules Editor - Rule Selector.png"/>
             <wp:cNvGraphicFramePr>
               <a:graphicFrameLocks xmlns:a="http://schemas.openxmlformats.org/drawingml/2006/main" noChangeAspect="1"/>
             </wp:cNvGraphicFramePr>
@@ -101,7 +99,7 @@
               <a:graphicData uri="http://schemas.openxmlformats.org/drawingml/2006/picture">
                 <pic:pic xmlns:pic="http://schemas.openxmlformats.org/drawingml/2006/picture">
                   <pic:nvPicPr>
-                    <pic:cNvPr id="0" name="Picture 5" descr="C:\Users\Benjamin Chesnut\Google Drive\Rules Editor - Rule Selector.png"/>
+                    <pic:cNvPr id="0" name="Picture 4" descr="C:\Users\Benjamin Chesnut\Google Drive\Hoosier Healthcare Challenge\Rules Editor - Rule Selector.png"/>
                     <pic:cNvPicPr>
                       <a:picLocks noChangeAspect="1" noChangeArrowheads="1"/>
                     </pic:cNvPicPr>
@@ -154,7 +152,7 @@
           <wp:inline distT="0" distB="0" distL="0" distR="0">
             <wp:extent cx="8229600" cy="5549900"/>
             <wp:effectExtent l="0" t="0" r="0" b="0"/>
-            <wp:docPr id="6" name="Picture 6" descr="C:\Users\Benjamin Chesnut\Google Drive\Rules Editor - New Rule.png"/>
+            <wp:docPr id="4" name="Picture 4" descr="C:\Users\Benjamin Chesnut\Google Drive\Hoosier Healthcare Challenge\Rules Editor - New Rule.png"/>
             <wp:cNvGraphicFramePr>
               <a:graphicFrameLocks xmlns:a="http://schemas.openxmlformats.org/drawingml/2006/main" noChangeAspect="1"/>
             </wp:cNvGraphicFramePr>
@@ -162,7 +160,7 @@
               <a:graphicData uri="http://schemas.openxmlformats.org/drawingml/2006/picture">
                 <pic:pic xmlns:pic="http://schemas.openxmlformats.org/drawingml/2006/picture">
                   <pic:nvPicPr>
-                    <pic:cNvPr id="0" name="Picture 6" descr="C:\Users\Benjamin Chesnut\Google Drive\Rules Editor - New Rule.png"/>
+                    <pic:cNvPr id="0" name="Picture 3" descr="C:\Users\Benjamin Chesnut\Google Drive\Hoosier Healthcare Challenge\Rules Editor - New Rule.png"/>
                     <pic:cNvPicPr>
                       <a:picLocks noChangeAspect="1" noChangeArrowheads="1"/>
                     </pic:cNvPicPr>
@@ -215,7 +213,7 @@
           <wp:inline distT="0" distB="0" distL="0" distR="0">
             <wp:extent cx="8229600" cy="5549900"/>
             <wp:effectExtent l="0" t="0" r="0" b="0"/>
-            <wp:docPr id="7" name="Picture 7" descr="C:\Users\Benjamin Chesnut\Google Drive\Rules Editor - Existing Rule.png"/>
+            <wp:docPr id="9" name="Picture 9" descr="C:\Users\Benjamin Chesnut\Google Drive\Hoosier Healthcare Challenge\Rules Editor - Existing Rule.png"/>
             <wp:cNvGraphicFramePr>
               <a:graphicFrameLocks xmlns:a="http://schemas.openxmlformats.org/drawingml/2006/main" noChangeAspect="1"/>
             </wp:cNvGraphicFramePr>
@@ -223,7 +221,7 @@
               <a:graphicData uri="http://schemas.openxmlformats.org/drawingml/2006/picture">
                 <pic:pic xmlns:pic="http://schemas.openxmlformats.org/drawingml/2006/picture">
                   <pic:nvPicPr>
-                    <pic:cNvPr id="0" name="Picture 7" descr="C:\Users\Benjamin Chesnut\Google Drive\Rules Editor - Existing Rule.png"/>
+                    <pic:cNvPr id="0" name="Picture 5" descr="C:\Users\Benjamin Chesnut\Google Drive\Hoosier Healthcare Challenge\Rules Editor - Existing Rule.png"/>
                     <pic:cNvPicPr>
                       <a:picLocks noChangeAspect="1" noChangeArrowheads="1"/>
                     </pic:cNvPicPr>
@@ -260,6 +258,69 @@
           </wp:inline>
         </w:drawing>
       </w:r>
+    </w:p>
+    <w:p>
+      <w:r>
+        <w:lastRenderedPageBreak/>
+        <w:t>Settings</w:t>
+      </w:r>
+    </w:p>
+    <w:p>
+      <w:r>
+        <w:rPr>
+          <w:noProof/>
+        </w:rPr>
+        <w:drawing>
+          <wp:inline distT="0" distB="0" distL="0" distR="0">
+            <wp:extent cx="8229600" cy="5549900"/>
+            <wp:effectExtent l="0" t="0" r="0" b="0"/>
+            <wp:docPr id="10" name="Picture 10" descr="C:\Users\Benjamin Chesnut\Google Drive\Hoosier Healthcare Challenge\Settings.png"/>
+            <wp:cNvGraphicFramePr>
+              <a:graphicFrameLocks xmlns:a="http://schemas.openxmlformats.org/drawingml/2006/main" noChangeAspect="1"/>
+            </wp:cNvGraphicFramePr>
+            <a:graphic xmlns:a="http://schemas.openxmlformats.org/drawingml/2006/main">
+              <a:graphicData uri="http://schemas.openxmlformats.org/drawingml/2006/picture">
+                <pic:pic xmlns:pic="http://schemas.openxmlformats.org/drawingml/2006/picture">
+                  <pic:nvPicPr>
+                    <pic:cNvPr id="0" name="Picture 6" descr="C:\Users\Benjamin Chesnut\Google Drive\Hoosier Healthcare Challenge\Settings.png"/>
+                    <pic:cNvPicPr>
+                      <a:picLocks noChangeAspect="1" noChangeArrowheads="1"/>
+                    </pic:cNvPicPr>
+                  </pic:nvPicPr>
+                  <pic:blipFill>
+                    <a:blip r:embed="rId9">
+                      <a:extLst>
+                        <a:ext uri="{28A0092B-C50C-407E-A947-70E740481C1C}">
+                          <a14:useLocalDpi xmlns:a14="http://schemas.microsoft.com/office/drawing/2010/main" val="0"/>
+                        </a:ext>
+                      </a:extLst>
+                    </a:blip>
+                    <a:srcRect/>
+                    <a:stretch>
+                      <a:fillRect/>
+                    </a:stretch>
+                  </pic:blipFill>
+                  <pic:spPr bwMode="auto">
+                    <a:xfrm>
+                      <a:off x="0" y="0"/>
+                      <a:ext cx="8229600" cy="5549900"/>
+                    </a:xfrm>
+                    <a:prstGeom prst="rect">
+                      <a:avLst/>
+                    </a:prstGeom>
+                    <a:noFill/>
+                    <a:ln>
+                      <a:noFill/>
+                    </a:ln>
+                  </pic:spPr>
+                </pic:pic>
+              </a:graphicData>
+            </a:graphic>
+          </wp:inline>
+        </w:drawing>
+      </w:r>
+      <w:bookmarkStart w:id="0" w:name="_GoBack"/>
+      <w:bookmarkEnd w:id="0"/>
     </w:p>
     <w:sectPr>
       <w:pgSz w:w="15840" w:h="12240" w:orient="landscape"/>

</xml_diff>